<commit_message>
Update Measurements While Drilling Cost saving using New Technology of Wired Drill-Pipe.docx
</commit_message>
<xml_diff>
--- a/Measurements While Drilling Cost saving using New Technology of Wired Drill-Pipe.docx
+++ b/Measurements While Drilling Cost saving using New Technology of Wired Drill-Pipe.docx
@@ -14,6 +14,16 @@
           <w:szCs w:val="36"/>
         </w:rPr>
       </w:pPr>
+      <w:r>
+        <w:rPr>
+          <w:rFonts w:ascii="Calibri" w:eastAsia="Calibri" w:hAnsi="Calibri" w:cs="Traditional Arabic"/>
+          <w:b/>
+          <w:bCs/>
+          <w:sz w:val="36"/>
+          <w:szCs w:val="36"/>
+        </w:rPr>
+        <w:t>Edit : 2</w:t>
+      </w:r>
     </w:p>
     <w:p>
       <w:pPr>
@@ -379,20 +389,8 @@
           <w:sz w:val="32"/>
           <w:szCs w:val="32"/>
         </w:rPr>
-        <w:t xml:space="preserve">Ali </w:t>
-      </w:r>
-      <w:proofErr w:type="spellStart"/>
-      <w:r>
-        <w:rPr>
-          <w:rFonts w:ascii="Calibri" w:eastAsia="Calibri" w:hAnsi="Calibri" w:cs="Arial"/>
-          <w:b/>
-          <w:bCs/>
-          <w:sz w:val="32"/>
-          <w:szCs w:val="32"/>
-        </w:rPr>
-        <w:t>Saoud</w:t>
-      </w:r>
-      <w:proofErr w:type="spellEnd"/>
+        <w:t>Ali Saoud</w:t>
+      </w:r>
       <w:r>
         <w:rPr>
           <w:rFonts w:ascii="Calibri" w:eastAsia="Calibri" w:hAnsi="Calibri" w:cs="Arial"/>
@@ -464,20 +462,8 @@
           <w:sz w:val="32"/>
           <w:szCs w:val="32"/>
         </w:rPr>
-        <w:t xml:space="preserve"> Ibrahim Ben </w:t>
-      </w:r>
-      <w:proofErr w:type="spellStart"/>
-      <w:r>
-        <w:rPr>
-          <w:rFonts w:ascii="Calibri" w:eastAsia="Calibri" w:hAnsi="Calibri" w:cs="Arial"/>
-          <w:b/>
-          <w:bCs/>
-          <w:sz w:val="32"/>
-          <w:szCs w:val="32"/>
-        </w:rPr>
-        <w:t>Younes</w:t>
-      </w:r>
-      <w:proofErr w:type="spellEnd"/>
+        <w:t xml:space="preserve"> Ibrahim Ben Younes</w:t>
+      </w:r>
       <w:r>
         <w:rPr>
           <w:rFonts w:ascii="Calibri" w:eastAsia="Calibri" w:hAnsi="Calibri" w:cs="Arial"/>
@@ -773,25 +759,7 @@
           <w:sz w:val="32"/>
           <w:szCs w:val="32"/>
         </w:rPr>
-        <w:t xml:space="preserve">he </w:t>
-      </w:r>
-      <w:proofErr w:type="spellStart"/>
-      <w:r>
-        <w:rPr>
-          <w:rFonts w:ascii="Times New Roman" w:hAnsi="Times New Roman" w:cs="Times New Roman"/>
-          <w:sz w:val="32"/>
-          <w:szCs w:val="32"/>
-        </w:rPr>
-        <w:t>downhole</w:t>
-      </w:r>
-      <w:proofErr w:type="spellEnd"/>
-      <w:r>
-        <w:rPr>
-          <w:rFonts w:ascii="Times New Roman" w:hAnsi="Times New Roman" w:cs="Times New Roman"/>
-          <w:sz w:val="32"/>
-          <w:szCs w:val="32"/>
-        </w:rPr>
-        <w:t xml:space="preserve"> environments and provides a method</w:t>
+        <w:t>he downhole environments and provides a method</w:t>
       </w:r>
       <w:r>
         <w:rPr>
@@ -1383,25 +1351,7 @@
           <w:sz w:val="32"/>
           <w:szCs w:val="32"/>
         </w:rPr>
-        <w:t xml:space="preserve">he Martin </w:t>
-      </w:r>
-      <w:proofErr w:type="spellStart"/>
-      <w:r>
-        <w:rPr>
-          <w:rFonts w:ascii="Times New Roman" w:hAnsi="Times New Roman" w:cs="Times New Roman"/>
-          <w:sz w:val="32"/>
-          <w:szCs w:val="32"/>
-        </w:rPr>
-        <w:t>Linge</w:t>
-      </w:r>
-      <w:proofErr w:type="spellEnd"/>
-      <w:r>
-        <w:rPr>
-          <w:rFonts w:ascii="Times New Roman" w:hAnsi="Times New Roman" w:cs="Times New Roman"/>
-          <w:sz w:val="32"/>
-          <w:szCs w:val="32"/>
-        </w:rPr>
-        <w:t xml:space="preserve"> (ML) Field</w:t>
+        <w:t>he Martin Linge (ML) Field</w:t>
       </w:r>
       <w:r>
         <w:rPr>
@@ -1848,41 +1798,13 @@
           <w:szCs w:val="32"/>
         </w:rPr>
       </w:pPr>
-      <w:proofErr w:type="spellStart"/>
-      <w:r>
-        <w:rPr>
-          <w:rFonts w:ascii="Times New Roman" w:hAnsi="Times New Roman" w:cs="Times New Roman"/>
-          <w:sz w:val="32"/>
-          <w:szCs w:val="32"/>
-        </w:rPr>
-        <w:t>Hussain</w:t>
-      </w:r>
-      <w:proofErr w:type="spellEnd"/>
-      <w:r>
-        <w:rPr>
-          <w:rFonts w:ascii="Times New Roman" w:hAnsi="Times New Roman" w:cs="Times New Roman"/>
-          <w:sz w:val="32"/>
-          <w:szCs w:val="32"/>
-        </w:rPr>
-        <w:t xml:space="preserve"> </w:t>
-      </w:r>
-      <w:proofErr w:type="spellStart"/>
-      <w:r>
-        <w:rPr>
-          <w:rFonts w:ascii="Times New Roman" w:hAnsi="Times New Roman" w:cs="Times New Roman"/>
-          <w:sz w:val="32"/>
-          <w:szCs w:val="32"/>
-        </w:rPr>
-        <w:t>Rabia</w:t>
-      </w:r>
-      <w:proofErr w:type="spellEnd"/>
-      <w:r>
-        <w:rPr>
-          <w:rFonts w:ascii="Times New Roman" w:hAnsi="Times New Roman" w:cs="Times New Roman"/>
-          <w:sz w:val="32"/>
-          <w:szCs w:val="32"/>
-        </w:rPr>
-        <w:t>, Well Engineering and Construction, edition 2012</w:t>
+      <w:r>
+        <w:rPr>
+          <w:rFonts w:ascii="Times New Roman" w:hAnsi="Times New Roman" w:cs="Times New Roman"/>
+          <w:sz w:val="32"/>
+          <w:szCs w:val="32"/>
+        </w:rPr>
+        <w:t>Hussain Rabia, Well Engineering and Construction, edition 2012</w:t>
       </w:r>
       <w:r>
         <w:rPr>
@@ -1914,23 +1836,13 @@
           <w:szCs w:val="32"/>
         </w:rPr>
       </w:pPr>
-      <w:proofErr w:type="spellStart"/>
-      <w:r>
-        <w:rPr>
-          <w:rFonts w:ascii="Times New Roman" w:hAnsi="Times New Roman" w:cs="Times New Roman"/>
-          <w:sz w:val="32"/>
-          <w:szCs w:val="32"/>
-        </w:rPr>
-        <w:t>Ivamberg</w:t>
-      </w:r>
-      <w:proofErr w:type="spellEnd"/>
-      <w:r>
-        <w:rPr>
-          <w:rFonts w:ascii="Times New Roman" w:hAnsi="Times New Roman" w:cs="Times New Roman"/>
-          <w:sz w:val="32"/>
-          <w:szCs w:val="32"/>
-        </w:rPr>
-        <w:t xml:space="preserve"> Navarro et. al. , A Review of Telemetry Data Transmission in Unconventional Petroleum Environments Focused on Information Density and Reliability, 2015</w:t>
+      <w:r>
+        <w:rPr>
+          <w:rFonts w:ascii="Times New Roman" w:hAnsi="Times New Roman" w:cs="Times New Roman"/>
+          <w:sz w:val="32"/>
+          <w:szCs w:val="32"/>
+        </w:rPr>
+        <w:t>Ivamberg Navarro et. al. , A Review of Telemetry Data Transmission in Unconventional Petroleum Environments Focused on Information Density and Reliability, 2015</w:t>
       </w:r>
       <w:r>
         <w:rPr>
@@ -2006,25 +1918,7 @@
           <w:sz w:val="32"/>
           <w:szCs w:val="32"/>
         </w:rPr>
-        <w:t xml:space="preserve">Olav Gerhard </w:t>
-      </w:r>
-      <w:proofErr w:type="spellStart"/>
-      <w:r>
-        <w:rPr>
-          <w:rFonts w:ascii="Times New Roman" w:hAnsi="Times New Roman" w:cs="Times New Roman"/>
-          <w:sz w:val="32"/>
-          <w:szCs w:val="32"/>
-        </w:rPr>
-        <w:t>Nygaard</w:t>
-      </w:r>
-      <w:proofErr w:type="spellEnd"/>
-      <w:r>
-        <w:rPr>
-          <w:rFonts w:ascii="Times New Roman" w:hAnsi="Times New Roman" w:cs="Times New Roman"/>
-          <w:sz w:val="32"/>
-          <w:szCs w:val="32"/>
-        </w:rPr>
-        <w:t>, Evaluation of Measurement-While-Drilling, telemetry methods and integration of control systems, Stavenger,2012</w:t>
+        <w:t>Olav Gerhard Nygaard, Evaluation of Measurement-While-Drilling, telemetry methods and integration of control systems, Stavenger,2012</w:t>
       </w:r>
       <w:r>
         <w:rPr>
@@ -3322,7 +3216,7 @@
 </file>
 
 <file path=customXml/itemProps2.xml><?xml version="1.0" encoding="utf-8"?>
-<ds:datastoreItem xmlns:ds="http://schemas.openxmlformats.org/officeDocument/2006/customXml" ds:itemID="{064A6F71-C834-4FD6-88F4-163745928BF7}">
+<ds:datastoreItem xmlns:ds="http://schemas.openxmlformats.org/officeDocument/2006/customXml" ds:itemID="{ACCC7158-0A5D-4AFF-8BD7-EB038277D732}">
   <ds:schemaRefs>
     <ds:schemaRef ds:uri="http://schemas.openxmlformats.org/officeDocument/2006/bibliography"/>
   </ds:schemaRefs>

</xml_diff>